<commit_message>
added some more documentation to the project
</commit_message>
<xml_diff>
--- a/Documentation/SpaceInvadersTervezoiDokumentacio.docx
+++ b/Documentation/SpaceInvadersTervezoiDokumentacio.docx
@@ -13,6 +13,7 @@
           <w:lang w:val="hu-HU"/>
         </w:rPr>
       </w:pPr>
+      <w:proofErr w:type="spellStart"/>
       <w:r>
         <w:rPr>
           <w:b/>
@@ -22,8 +23,33 @@
           <w:szCs w:val="60"/>
           <w:lang w:val="hu-HU"/>
         </w:rPr>
-        <w:t>Space Invaders</w:t>
+        <w:t>Space</w:t>
       </w:r>
+      <w:proofErr w:type="spellEnd"/>
+      <w:r>
+        <w:rPr>
+          <w:b/>
+          <w:bCs/>
+          <w:color w:val="385623" w:themeColor="accent6" w:themeShade="80"/>
+          <w:sz w:val="60"/>
+          <w:szCs w:val="60"/>
+          <w:lang w:val="hu-HU"/>
+        </w:rPr>
+        <w:t xml:space="preserve"> </w:t>
+      </w:r>
+      <w:proofErr w:type="spellStart"/>
+      <w:r>
+        <w:rPr>
+          <w:b/>
+          <w:bCs/>
+          <w:color w:val="385623" w:themeColor="accent6" w:themeShade="80"/>
+          <w:sz w:val="60"/>
+          <w:szCs w:val="60"/>
+          <w:lang w:val="hu-HU"/>
+        </w:rPr>
+        <w:t>Invaders</w:t>
+      </w:r>
+      <w:proofErr w:type="spellEnd"/>
     </w:p>
     <w:p>
       <w:pPr>
@@ -71,6 +97,7 @@
     </w:p>
     <w:p>
       <w:pPr>
+        <w:ind w:firstLine="720"/>
         <w:rPr>
           <w:sz w:val="24"/>
           <w:szCs w:val="24"/>
@@ -99,7 +126,25 @@
           <w:szCs w:val="24"/>
           <w:lang w:val="hu-HU"/>
         </w:rPr>
-        <w:t>Az ablakok közti mozgást egy switch segítségével valósítom meg, ami</w:t>
+        <w:t xml:space="preserve">Az ablakok közti mozgást egy </w:t>
+      </w:r>
+      <w:proofErr w:type="spellStart"/>
+      <w:r>
+        <w:rPr>
+          <w:sz w:val="24"/>
+          <w:szCs w:val="24"/>
+          <w:lang w:val="hu-HU"/>
+        </w:rPr>
+        <w:t>switch</w:t>
+      </w:r>
+      <w:proofErr w:type="spellEnd"/>
+      <w:r>
+        <w:rPr>
+          <w:sz w:val="24"/>
+          <w:szCs w:val="24"/>
+          <w:lang w:val="hu-HU"/>
+        </w:rPr>
+        <w:t xml:space="preserve"> segítségével valósítom meg, ami</w:t>
       </w:r>
       <w:r>
         <w:rPr>
@@ -109,6 +154,7 @@
         </w:rPr>
         <w:t xml:space="preserve"> egy </w:t>
       </w:r>
+      <w:proofErr w:type="spellStart"/>
       <w:r>
         <w:rPr>
           <w:sz w:val="24"/>
@@ -117,6 +163,7 @@
         </w:rPr>
         <w:t>enum</w:t>
       </w:r>
+      <w:proofErr w:type="spellEnd"/>
       <w:r>
         <w:rPr>
           <w:sz w:val="24"/>
@@ -133,13 +180,59 @@
         </w:rPr>
         <w:t xml:space="preserve">t figyeli. Ezek a </w:t>
       </w:r>
+      <w:proofErr w:type="spellStart"/>
       <w:r>
         <w:rPr>
           <w:sz w:val="24"/>
           <w:szCs w:val="24"/>
           <w:lang w:val="hu-HU"/>
         </w:rPr>
-        <w:t xml:space="preserve">menu, load, game, gameover, win értékek </w:t>
+        <w:t>menu</w:t>
+      </w:r>
+      <w:proofErr w:type="spellEnd"/>
+      <w:r>
+        <w:rPr>
+          <w:sz w:val="24"/>
+          <w:szCs w:val="24"/>
+          <w:lang w:val="hu-HU"/>
+        </w:rPr>
+        <w:t xml:space="preserve">, </w:t>
+      </w:r>
+      <w:proofErr w:type="spellStart"/>
+      <w:r>
+        <w:rPr>
+          <w:sz w:val="24"/>
+          <w:szCs w:val="24"/>
+          <w:lang w:val="hu-HU"/>
+        </w:rPr>
+        <w:t>load</w:t>
+      </w:r>
+      <w:proofErr w:type="spellEnd"/>
+      <w:r>
+        <w:rPr>
+          <w:sz w:val="24"/>
+          <w:szCs w:val="24"/>
+          <w:lang w:val="hu-HU"/>
+        </w:rPr>
+        <w:t xml:space="preserve">, game, gameover, </w:t>
+      </w:r>
+      <w:proofErr w:type="spellStart"/>
+      <w:r>
+        <w:rPr>
+          <w:sz w:val="24"/>
+          <w:szCs w:val="24"/>
+          <w:lang w:val="hu-HU"/>
+        </w:rPr>
+        <w:t>win</w:t>
+      </w:r>
+      <w:proofErr w:type="spellEnd"/>
+      <w:r>
+        <w:rPr>
+          <w:sz w:val="24"/>
+          <w:szCs w:val="24"/>
+          <w:lang w:val="hu-HU"/>
+        </w:rPr>
+        <w:t xml:space="preserve"> értékek </w:t>
       </w:r>
       <w:r>
         <w:rPr>
@@ -164,7 +257,43 @@
           <w:szCs w:val="24"/>
           <w:lang w:val="hu-HU"/>
         </w:rPr>
-        <w:t>A játék főbb entitásai a játékos, az invaderek, és a lövedékek. Mivel a játékos és az invader sok</w:t>
+        <w:t xml:space="preserve">A játék főbb entitásai a játékos, az </w:t>
+      </w:r>
+      <w:proofErr w:type="spellStart"/>
+      <w:r>
+        <w:rPr>
+          <w:sz w:val="24"/>
+          <w:szCs w:val="24"/>
+          <w:lang w:val="hu-HU"/>
+        </w:rPr>
+        <w:t>invaderek</w:t>
+      </w:r>
+      <w:proofErr w:type="spellEnd"/>
+      <w:r>
+        <w:rPr>
+          <w:sz w:val="24"/>
+          <w:szCs w:val="24"/>
+          <w:lang w:val="hu-HU"/>
+        </w:rPr>
+        <w:t xml:space="preserve">, és a lövedékek. Mivel a játékos és az </w:t>
+      </w:r>
+      <w:proofErr w:type="spellStart"/>
+      <w:r>
+        <w:rPr>
+          <w:sz w:val="24"/>
+          <w:szCs w:val="24"/>
+          <w:lang w:val="hu-HU"/>
+        </w:rPr>
+        <w:t>invader</w:t>
+      </w:r>
+      <w:proofErr w:type="spellEnd"/>
+      <w:r>
+        <w:rPr>
+          <w:sz w:val="24"/>
+          <w:szCs w:val="24"/>
+          <w:lang w:val="hu-HU"/>
+        </w:rPr>
+        <w:t xml:space="preserve"> sok</w:t>
       </w:r>
       <w:r>
         <w:rPr>
@@ -180,7 +309,115 @@
           <w:szCs w:val="24"/>
           <w:lang w:val="hu-HU"/>
         </w:rPr>
-        <w:t>mindenben hasonló, létrehoztam egy Figure osztályt, amiből leszármaztattam a Playert és az Invadert. Ugyan így tettem a Bullettel, amiből leszármazik a PlayerBullet és az EnemyBullet, mivel ezek is hasonlóan működnek, csak a mozgásuk iránya és sebessége, meg a képük más.</w:t>
+        <w:t xml:space="preserve">mindenben hasonló, létrehoztam egy </w:t>
+      </w:r>
+      <w:proofErr w:type="spellStart"/>
+      <w:r>
+        <w:rPr>
+          <w:sz w:val="24"/>
+          <w:szCs w:val="24"/>
+          <w:lang w:val="hu-HU"/>
+        </w:rPr>
+        <w:t>Figure</w:t>
+      </w:r>
+      <w:proofErr w:type="spellEnd"/>
+      <w:r>
+        <w:rPr>
+          <w:sz w:val="24"/>
+          <w:szCs w:val="24"/>
+          <w:lang w:val="hu-HU"/>
+        </w:rPr>
+        <w:t xml:space="preserve"> osztályt, amiből leszármaztattam a </w:t>
+      </w:r>
+      <w:proofErr w:type="spellStart"/>
+      <w:r>
+        <w:rPr>
+          <w:sz w:val="24"/>
+          <w:szCs w:val="24"/>
+          <w:lang w:val="hu-HU"/>
+        </w:rPr>
+        <w:t>Playert</w:t>
+      </w:r>
+      <w:proofErr w:type="spellEnd"/>
+      <w:r>
+        <w:rPr>
+          <w:sz w:val="24"/>
+          <w:szCs w:val="24"/>
+          <w:lang w:val="hu-HU"/>
+        </w:rPr>
+        <w:t xml:space="preserve"> és az </w:t>
+      </w:r>
+      <w:proofErr w:type="spellStart"/>
+      <w:r>
+        <w:rPr>
+          <w:sz w:val="24"/>
+          <w:szCs w:val="24"/>
+          <w:lang w:val="hu-HU"/>
+        </w:rPr>
+        <w:t>Invadert</w:t>
+      </w:r>
+      <w:proofErr w:type="spellEnd"/>
+      <w:r>
+        <w:rPr>
+          <w:sz w:val="24"/>
+          <w:szCs w:val="24"/>
+          <w:lang w:val="hu-HU"/>
+        </w:rPr>
+        <w:t xml:space="preserve">. Ugyan így tettem a </w:t>
+      </w:r>
+      <w:proofErr w:type="spellStart"/>
+      <w:r>
+        <w:rPr>
+          <w:sz w:val="24"/>
+          <w:szCs w:val="24"/>
+          <w:lang w:val="hu-HU"/>
+        </w:rPr>
+        <w:t>Bullettel</w:t>
+      </w:r>
+      <w:proofErr w:type="spellEnd"/>
+      <w:r>
+        <w:rPr>
+          <w:sz w:val="24"/>
+          <w:szCs w:val="24"/>
+          <w:lang w:val="hu-HU"/>
+        </w:rPr>
+        <w:t xml:space="preserve">, amiből leszármazik a </w:t>
+      </w:r>
+      <w:proofErr w:type="spellStart"/>
+      <w:r>
+        <w:rPr>
+          <w:sz w:val="24"/>
+          <w:szCs w:val="24"/>
+          <w:lang w:val="hu-HU"/>
+        </w:rPr>
+        <w:t>PlayerBullet</w:t>
+      </w:r>
+      <w:proofErr w:type="spellEnd"/>
+      <w:r>
+        <w:rPr>
+          <w:sz w:val="24"/>
+          <w:szCs w:val="24"/>
+          <w:lang w:val="hu-HU"/>
+        </w:rPr>
+        <w:t xml:space="preserve"> és az </w:t>
+      </w:r>
+      <w:proofErr w:type="spellStart"/>
+      <w:r>
+        <w:rPr>
+          <w:sz w:val="24"/>
+          <w:szCs w:val="24"/>
+          <w:lang w:val="hu-HU"/>
+        </w:rPr>
+        <w:t>EnemyBullet</w:t>
+      </w:r>
+      <w:proofErr w:type="spellEnd"/>
+      <w:r>
+        <w:rPr>
+          <w:sz w:val="24"/>
+          <w:szCs w:val="24"/>
+          <w:lang w:val="hu-HU"/>
+        </w:rPr>
+        <w:t>, mivel ezek is hasonlóan működnek, csak a mozgásuk iránya és sebessége, meg a képük más.</w:t>
       </w:r>
     </w:p>
     <w:p>
@@ -205,7 +442,7 @@
           <w:szCs w:val="24"/>
           <w:lang w:val="hu-HU"/>
         </w:rPr>
-        <w:t xml:space="preserve">Ahhoz, hogy az invaderek csoportját is kezelhessem, létrehoztam egy Invaders osztályt, ami például a csoportos balra, illetve jobbra mozgást valósítja meg, valamint olyan függvényeket, amiket nem akartam a gamebe rakni, mert akkor az tele lett volna függvényekkel. A Bulletekhez is létrehoztam egy Bullets osztályt, ami a lövedékeket tárolja típustól függetlenül. </w:t>
+        <w:tab/>
       </w:r>
       <w:r>
         <w:rPr>
@@ -213,7 +450,415 @@
           <w:szCs w:val="24"/>
           <w:lang w:val="hu-HU"/>
         </w:rPr>
-        <w:t>A playerhez és az invaderekhez létrehoztam listenereket, amik szólnak a rájuk „feliratkozott” osztálynak, ha lőttek (ez a Game osztály csak), ezek az osztályok pedig hozzáadnak egy adott lövedéket a lövedékeikhez.</w:t>
+        <w:t xml:space="preserve">Ahhoz, hogy az </w:t>
+      </w:r>
+      <w:proofErr w:type="spellStart"/>
+      <w:r>
+        <w:rPr>
+          <w:sz w:val="24"/>
+          <w:szCs w:val="24"/>
+          <w:lang w:val="hu-HU"/>
+        </w:rPr>
+        <w:t>invaderek</w:t>
+      </w:r>
+      <w:proofErr w:type="spellEnd"/>
+      <w:r>
+        <w:rPr>
+          <w:sz w:val="24"/>
+          <w:szCs w:val="24"/>
+          <w:lang w:val="hu-HU"/>
+        </w:rPr>
+        <w:t xml:space="preserve"> csoportját is kezelhessem, létrehoztam egy </w:t>
+      </w:r>
+      <w:proofErr w:type="spellStart"/>
+      <w:r>
+        <w:rPr>
+          <w:sz w:val="24"/>
+          <w:szCs w:val="24"/>
+          <w:lang w:val="hu-HU"/>
+        </w:rPr>
+        <w:t>Invaders</w:t>
+      </w:r>
+      <w:proofErr w:type="spellEnd"/>
+      <w:r>
+        <w:rPr>
+          <w:sz w:val="24"/>
+          <w:szCs w:val="24"/>
+          <w:lang w:val="hu-HU"/>
+        </w:rPr>
+        <w:t xml:space="preserve"> osztályt, ami például a csoportos balra, illetve jobbra mozgást valósítja meg, valamint olyan függvényeket, amiket nem akartam a </w:t>
+      </w:r>
+      <w:proofErr w:type="spellStart"/>
+      <w:r>
+        <w:rPr>
+          <w:sz w:val="24"/>
+          <w:szCs w:val="24"/>
+          <w:lang w:val="hu-HU"/>
+        </w:rPr>
+        <w:t>gamebe</w:t>
+      </w:r>
+      <w:proofErr w:type="spellEnd"/>
+      <w:r>
+        <w:rPr>
+          <w:sz w:val="24"/>
+          <w:szCs w:val="24"/>
+          <w:lang w:val="hu-HU"/>
+        </w:rPr>
+        <w:t xml:space="preserve"> rakni, mert akkor az tele lett volna függvényekkel. A </w:t>
+      </w:r>
+      <w:proofErr w:type="spellStart"/>
+      <w:r>
+        <w:rPr>
+          <w:sz w:val="24"/>
+          <w:szCs w:val="24"/>
+          <w:lang w:val="hu-HU"/>
+        </w:rPr>
+        <w:t>Bulletekhez</w:t>
+      </w:r>
+      <w:proofErr w:type="spellEnd"/>
+      <w:r>
+        <w:rPr>
+          <w:sz w:val="24"/>
+          <w:szCs w:val="24"/>
+          <w:lang w:val="hu-HU"/>
+        </w:rPr>
+        <w:t xml:space="preserve"> is létrehoztam egy </w:t>
+      </w:r>
+      <w:proofErr w:type="spellStart"/>
+      <w:r>
+        <w:rPr>
+          <w:sz w:val="24"/>
+          <w:szCs w:val="24"/>
+          <w:lang w:val="hu-HU"/>
+        </w:rPr>
+        <w:t>Bullets</w:t>
+      </w:r>
+      <w:proofErr w:type="spellEnd"/>
+      <w:r>
+        <w:rPr>
+          <w:sz w:val="24"/>
+          <w:szCs w:val="24"/>
+          <w:lang w:val="hu-HU"/>
+        </w:rPr>
+        <w:t xml:space="preserve"> osztályt, ami a lövedékeket tárolja típustól függetlenül. </w:t>
+      </w:r>
+      <w:r>
+        <w:rPr>
+          <w:sz w:val="24"/>
+          <w:szCs w:val="24"/>
+          <w:lang w:val="hu-HU"/>
+        </w:rPr>
+        <w:t xml:space="preserve">A </w:t>
+      </w:r>
+      <w:proofErr w:type="spellStart"/>
+      <w:r>
+        <w:rPr>
+          <w:sz w:val="24"/>
+          <w:szCs w:val="24"/>
+          <w:lang w:val="hu-HU"/>
+        </w:rPr>
+        <w:t>playerhez</w:t>
+      </w:r>
+      <w:proofErr w:type="spellEnd"/>
+      <w:r>
+        <w:rPr>
+          <w:sz w:val="24"/>
+          <w:szCs w:val="24"/>
+          <w:lang w:val="hu-HU"/>
+        </w:rPr>
+        <w:t xml:space="preserve"> és az </w:t>
+      </w:r>
+      <w:proofErr w:type="spellStart"/>
+      <w:r>
+        <w:rPr>
+          <w:sz w:val="24"/>
+          <w:szCs w:val="24"/>
+          <w:lang w:val="hu-HU"/>
+        </w:rPr>
+        <w:t>invaderekhez</w:t>
+      </w:r>
+      <w:proofErr w:type="spellEnd"/>
+      <w:r>
+        <w:rPr>
+          <w:sz w:val="24"/>
+          <w:szCs w:val="24"/>
+          <w:lang w:val="hu-HU"/>
+        </w:rPr>
+        <w:t xml:space="preserve"> létrehoztam </w:t>
+      </w:r>
+      <w:proofErr w:type="spellStart"/>
+      <w:r>
+        <w:rPr>
+          <w:sz w:val="24"/>
+          <w:szCs w:val="24"/>
+          <w:lang w:val="hu-HU"/>
+        </w:rPr>
+        <w:t>listenereket</w:t>
+      </w:r>
+      <w:proofErr w:type="spellEnd"/>
+      <w:r>
+        <w:rPr>
+          <w:sz w:val="24"/>
+          <w:szCs w:val="24"/>
+          <w:lang w:val="hu-HU"/>
+        </w:rPr>
+        <w:t>, amik szólnak a rájuk „feliratkozott” osztálynak, ha lőttek (ez a Game osztály csak), ezek az osztályok pedig hozzáadnak egy adott lövedéket a lövedékeikhez.</w:t>
+      </w:r>
+      <w:r>
+        <w:rPr>
+          <w:sz w:val="24"/>
+          <w:szCs w:val="24"/>
+          <w:lang w:val="hu-HU"/>
+        </w:rPr>
+        <w:t xml:space="preserve"> Ugyan így valósítottam meg az ablakok közti mozgást is, csak egy </w:t>
+      </w:r>
+      <w:proofErr w:type="spellStart"/>
+      <w:r>
+        <w:rPr>
+          <w:sz w:val="24"/>
+          <w:szCs w:val="24"/>
+          <w:lang w:val="hu-HU"/>
+        </w:rPr>
+        <w:t>ChangeWindow</w:t>
+      </w:r>
+      <w:proofErr w:type="spellEnd"/>
+      <w:r>
+        <w:rPr>
+          <w:sz w:val="24"/>
+          <w:szCs w:val="24"/>
+          <w:lang w:val="hu-HU"/>
+        </w:rPr>
+        <w:t xml:space="preserve"> </w:t>
+      </w:r>
+      <w:proofErr w:type="spellStart"/>
+      <w:r>
+        <w:rPr>
+          <w:sz w:val="24"/>
+          <w:szCs w:val="24"/>
+          <w:lang w:val="hu-HU"/>
+        </w:rPr>
+        <w:t>listenerrel</w:t>
+      </w:r>
+      <w:proofErr w:type="spellEnd"/>
+      <w:r>
+        <w:rPr>
+          <w:sz w:val="24"/>
+          <w:szCs w:val="24"/>
+          <w:lang w:val="hu-HU"/>
+        </w:rPr>
+        <w:t>.</w:t>
+      </w:r>
+    </w:p>
+    <w:p>
+      <w:pPr>
+        <w:ind w:firstLine="720"/>
+        <w:rPr>
+          <w:sz w:val="24"/>
+          <w:szCs w:val="24"/>
+          <w:lang w:val="hu-HU"/>
+        </w:rPr>
+      </w:pPr>
+      <w:r>
+        <w:rPr>
+          <w:sz w:val="24"/>
+          <w:szCs w:val="24"/>
+          <w:lang w:val="hu-HU"/>
+        </w:rPr>
+        <w:t xml:space="preserve">A játékok elmentéséhez minden Game által használt osztályt </w:t>
+      </w:r>
+      <w:proofErr w:type="spellStart"/>
+      <w:r>
+        <w:rPr>
+          <w:sz w:val="24"/>
+          <w:szCs w:val="24"/>
+          <w:lang w:val="hu-HU"/>
+        </w:rPr>
+        <w:t>szerializálhatóvá</w:t>
+      </w:r>
+      <w:proofErr w:type="spellEnd"/>
+      <w:r>
+        <w:rPr>
+          <w:sz w:val="24"/>
+          <w:szCs w:val="24"/>
+          <w:lang w:val="hu-HU"/>
+        </w:rPr>
+        <w:t xml:space="preserve"> tettem, és létrehoztam egy osztályt, ami egy game osztályt ment el egy </w:t>
+      </w:r>
+      <w:proofErr w:type="spellStart"/>
+      <w:r>
+        <w:rPr>
+          <w:sz w:val="24"/>
+          <w:szCs w:val="24"/>
+          <w:lang w:val="hu-HU"/>
+        </w:rPr>
+        <w:t>game.ser</w:t>
+      </w:r>
+      <w:proofErr w:type="spellEnd"/>
+      <w:r>
+        <w:rPr>
+          <w:sz w:val="24"/>
+          <w:szCs w:val="24"/>
+          <w:lang w:val="hu-HU"/>
+        </w:rPr>
+        <w:t xml:space="preserve"> fájlba. A visszatöltést úgy oldottam meg, hogy létrehoztam egy </w:t>
+      </w:r>
+      <w:proofErr w:type="spellStart"/>
+      <w:r>
+        <w:rPr>
+          <w:sz w:val="24"/>
+          <w:szCs w:val="24"/>
+          <w:lang w:val="hu-HU"/>
+        </w:rPr>
+        <w:t>setGame</w:t>
+      </w:r>
+      <w:proofErr w:type="spellEnd"/>
+      <w:r>
+        <w:rPr>
+          <w:sz w:val="24"/>
+          <w:szCs w:val="24"/>
+          <w:lang w:val="hu-HU"/>
+        </w:rPr>
+        <w:t xml:space="preserve">(Game) függvényt, ami olyan mint az összes </w:t>
+      </w:r>
+      <w:proofErr w:type="spellStart"/>
+      <w:r>
+        <w:rPr>
+          <w:sz w:val="24"/>
+          <w:szCs w:val="24"/>
+          <w:lang w:val="hu-HU"/>
+        </w:rPr>
+        <w:t>setter</w:t>
+      </w:r>
+      <w:proofErr w:type="spellEnd"/>
+      <w:r>
+        <w:rPr>
+          <w:sz w:val="24"/>
+          <w:szCs w:val="24"/>
+          <w:lang w:val="hu-HU"/>
+        </w:rPr>
+        <w:t xml:space="preserve"> függvény egyben. Minden adatát a játéknak beállítja a paraméterként kapott értékre.</w:t>
+      </w:r>
+    </w:p>
+    <w:p>
+      <w:pPr>
+        <w:ind w:firstLine="720"/>
+        <w:rPr>
+          <w:sz w:val="24"/>
+          <w:szCs w:val="24"/>
+          <w:lang w:val="hu-HU"/>
+        </w:rPr>
+      </w:pPr>
+      <w:r>
+        <w:rPr>
+          <w:sz w:val="24"/>
+          <w:szCs w:val="24"/>
+          <w:lang w:val="hu-HU"/>
+        </w:rPr>
+        <w:t>A játékos mozgását úgy oldottam meg</w:t>
+      </w:r>
+      <w:r>
+        <w:rPr>
+          <w:sz w:val="24"/>
+          <w:szCs w:val="24"/>
+          <w:lang w:val="hu-HU"/>
+        </w:rPr>
+        <w:t>, hogy egy függvény figyeli, hogy milyen gombok lettek lenyomva</w:t>
+      </w:r>
+      <w:r>
+        <w:rPr>
+          <w:sz w:val="24"/>
+          <w:szCs w:val="24"/>
+          <w:lang w:val="hu-HU"/>
+        </w:rPr>
+        <w:t>/felemelve</w:t>
+      </w:r>
+      <w:r>
+        <w:rPr>
+          <w:sz w:val="24"/>
+          <w:szCs w:val="24"/>
+          <w:lang w:val="hu-HU"/>
+        </w:rPr>
+        <w:t xml:space="preserve">, és </w:t>
+      </w:r>
+      <w:r>
+        <w:rPr>
+          <w:sz w:val="24"/>
+          <w:szCs w:val="24"/>
+          <w:lang w:val="hu-HU"/>
+        </w:rPr>
+        <w:t xml:space="preserve">ettől függően állítja be a játékos </w:t>
+      </w:r>
+      <w:proofErr w:type="spellStart"/>
+      <w:r>
+        <w:rPr>
+          <w:sz w:val="24"/>
+          <w:szCs w:val="24"/>
+          <w:lang w:val="hu-HU"/>
+        </w:rPr>
+        <w:t>dir</w:t>
+      </w:r>
+      <w:proofErr w:type="spellEnd"/>
+      <w:r>
+        <w:rPr>
+          <w:sz w:val="24"/>
+          <w:szCs w:val="24"/>
+          <w:lang w:val="hu-HU"/>
+        </w:rPr>
+        <w:t xml:space="preserve"> attribútumát (Ami egy </w:t>
+      </w:r>
+      <w:proofErr w:type="spellStart"/>
+      <w:r>
+        <w:rPr>
+          <w:sz w:val="24"/>
+          <w:szCs w:val="24"/>
+          <w:lang w:val="hu-HU"/>
+        </w:rPr>
+        <w:t>enum</w:t>
+      </w:r>
+      <w:proofErr w:type="spellEnd"/>
+      <w:r>
+        <w:rPr>
+          <w:sz w:val="24"/>
+          <w:szCs w:val="24"/>
+          <w:lang w:val="hu-HU"/>
+        </w:rPr>
+        <w:t xml:space="preserve"> </w:t>
+      </w:r>
+      <w:proofErr w:type="spellStart"/>
+      <w:r>
+        <w:rPr>
+          <w:sz w:val="24"/>
+          <w:szCs w:val="24"/>
+          <w:lang w:val="hu-HU"/>
+        </w:rPr>
+        <w:t>left</w:t>
+      </w:r>
+      <w:proofErr w:type="spellEnd"/>
+      <w:r>
+        <w:rPr>
+          <w:sz w:val="24"/>
+          <w:szCs w:val="24"/>
+          <w:lang w:val="hu-HU"/>
+        </w:rPr>
+        <w:t xml:space="preserve">, </w:t>
+      </w:r>
+      <w:proofErr w:type="spellStart"/>
+      <w:r>
+        <w:rPr>
+          <w:sz w:val="24"/>
+          <w:szCs w:val="24"/>
+          <w:lang w:val="hu-HU"/>
+        </w:rPr>
+        <w:t>right</w:t>
+      </w:r>
+      <w:proofErr w:type="spellEnd"/>
+      <w:r>
+        <w:rPr>
+          <w:sz w:val="24"/>
+          <w:szCs w:val="24"/>
+          <w:lang w:val="hu-HU"/>
+        </w:rPr>
+        <w:t xml:space="preserve"> és stand értékeit veheti fel).</w:t>
       </w:r>
     </w:p>
     <w:sectPr>
@@ -26951,6 +27596,26 @@
     </a:ext>
   </a:extLst>
 </a:theme>
+</file>
+
+<file path=word/webextensions/taskpanes.xml><?xml version="1.0" encoding="utf-8"?>
+<wetp:taskpanes xmlns:wetp="http://schemas.microsoft.com/office/webextensions/taskpanes/2010/11">
+  <wetp:taskpane dockstate="right" visibility="0" width="350" row="1">
+    <wetp:webextensionref xmlns:r="http://schemas.openxmlformats.org/officeDocument/2006/relationships" r:id="rId1"/>
+  </wetp:taskpane>
+</wetp:taskpanes>
+</file>
+
+<file path=word/webextensions/webextension1.xml><?xml version="1.0" encoding="utf-8"?>
+<we:webextension xmlns:we="http://schemas.microsoft.com/office/webextensions/webextension/2010/11" id="{ED1F1D4E-8323-4F7B-81B2-DFD8AF24CC9C}">
+  <we:reference id="01cd1c88-25e9-4daa-b0ef-32dc541ed811" version="1.0.0.0" store="EXCatalog" storeType="EXCatalog"/>
+  <we:alternateReferences>
+    <we:reference id="WA200000068" version="1.0.0.0" store="hu-HU" storeType="OMEX"/>
+  </we:alternateReferences>
+  <we:properties/>
+  <we:bindings/>
+  <we:snapshot xmlns:r="http://schemas.openxmlformats.org/officeDocument/2006/relationships"/>
+</we:webextension>
 </file>
 
 <file path=customXml/item1.xml><?xml version="1.0" encoding="utf-8"?>

</xml_diff>